<commit_message>
Added all files and updated test plan
</commit_message>
<xml_diff>
--- a/Documentation/Förstudie - Testning av CRM-system.docx
+++ b/Documentation/Förstudie - Testning av CRM-system.docx
@@ -2173,7 +2173,6 @@
           <w:tcPr>
             <w:tcW w:w="9029" w:type="dxa"/>
             <w:tcBorders>
-              <w:top w:val="single" w:sz="4" w:space="0" w:color="FFFFFF"/>
               <w:left w:val="single" w:sz="4" w:space="0" w:color="FFFFFF"/>
               <w:bottom w:val="nil"/>
               <w:right w:val="single" w:sz="4" w:space="0" w:color="FFFFFF"/>
@@ -2187,15 +2186,19 @@
               <w:spacing w:after="0" w:line="240" w:lineRule="auto"/>
               <w:rPr>
                 <w:rFonts w:ascii="Calibri" w:eastAsia="Times New Roman" w:hAnsi="Calibri" w:cs="Calibri"/>
-                <w:color w:val="FFFFFF"/>
-                <w:sz w:val="20"/>
-                <w:szCs w:val="20"/>
-                <w:lang w:eastAsia="sv-SE"/>
-              </w:rPr>
-            </w:pPr>
-            <w:r>
-              <w:rPr>
-                <w:rFonts w:ascii="Calibri" w:eastAsia="Times New Roman" w:hAnsi="Calibri" w:cs="Calibri"/>
+                <w:b/>
+                <w:bCs/>
+                <w:color w:val="FFFFFF"/>
+                <w:sz w:val="20"/>
+                <w:szCs w:val="20"/>
+                <w:lang w:eastAsia="sv-SE"/>
+              </w:rPr>
+            </w:pPr>
+            <w:r>
+              <w:rPr>
+                <w:rFonts w:ascii="Calibri" w:eastAsia="Times New Roman" w:hAnsi="Calibri" w:cs="Calibri"/>
+                <w:b/>
+                <w:bCs/>
                 <w:color w:val="FFFFFF"/>
                 <w:sz w:val="20"/>
                 <w:szCs w:val="20"/>
@@ -2310,15 +2313,19 @@
               <w:spacing w:after="0" w:line="240" w:lineRule="auto"/>
               <w:rPr>
                 <w:rFonts w:ascii="Calibri" w:eastAsia="Times New Roman" w:hAnsi="Calibri" w:cs="Calibri"/>
-                <w:color w:val="FFFFFF"/>
-                <w:sz w:val="20"/>
-                <w:szCs w:val="20"/>
-                <w:lang w:eastAsia="sv-SE"/>
-              </w:rPr>
-            </w:pPr>
-            <w:r>
-              <w:rPr>
-                <w:rFonts w:ascii="Calibri" w:eastAsia="Times New Roman" w:hAnsi="Calibri" w:cs="Calibri"/>
+                <w:b/>
+                <w:bCs/>
+                <w:color w:val="FFFFFF"/>
+                <w:sz w:val="20"/>
+                <w:szCs w:val="20"/>
+                <w:lang w:eastAsia="sv-SE"/>
+              </w:rPr>
+            </w:pPr>
+            <w:r>
+              <w:rPr>
+                <w:rFonts w:ascii="Calibri" w:eastAsia="Times New Roman" w:hAnsi="Calibri" w:cs="Calibri"/>
+                <w:b/>
+                <w:bCs/>
                 <w:color w:val="FFFFFF"/>
                 <w:sz w:val="20"/>
                 <w:szCs w:val="20"/>
@@ -2508,15 +2515,19 @@
               <w:spacing w:after="0" w:line="240" w:lineRule="auto"/>
               <w:rPr>
                 <w:rFonts w:ascii="Calibri" w:eastAsia="Times New Roman" w:hAnsi="Calibri" w:cs="Calibri"/>
-                <w:color w:val="FFFFFF"/>
-                <w:sz w:val="20"/>
-                <w:szCs w:val="20"/>
-                <w:lang w:eastAsia="sv-SE"/>
-              </w:rPr>
-            </w:pPr>
-            <w:r>
-              <w:rPr>
-                <w:rFonts w:ascii="Calibri" w:eastAsia="Times New Roman" w:hAnsi="Calibri" w:cs="Calibri"/>
+                <w:b/>
+                <w:bCs/>
+                <w:color w:val="FFFFFF"/>
+                <w:sz w:val="20"/>
+                <w:szCs w:val="20"/>
+                <w:lang w:eastAsia="sv-SE"/>
+              </w:rPr>
+            </w:pPr>
+            <w:r>
+              <w:rPr>
+                <w:rFonts w:ascii="Calibri" w:eastAsia="Times New Roman" w:hAnsi="Calibri" w:cs="Calibri"/>
+                <w:b/>
+                <w:bCs/>
                 <w:color w:val="FFFFFF"/>
                 <w:sz w:val="20"/>
                 <w:szCs w:val="20"/>
@@ -2672,15 +2683,19 @@
               <w:spacing w:after="0" w:line="240" w:lineRule="auto"/>
               <w:rPr>
                 <w:rFonts w:ascii="Calibri" w:eastAsia="Times New Roman" w:hAnsi="Calibri" w:cs="Calibri"/>
-                <w:color w:val="FFFFFF"/>
-                <w:sz w:val="20"/>
-                <w:szCs w:val="20"/>
-                <w:lang w:eastAsia="sv-SE"/>
-              </w:rPr>
-            </w:pPr>
-            <w:r>
-              <w:rPr>
-                <w:rFonts w:ascii="Calibri" w:eastAsia="Times New Roman" w:hAnsi="Calibri" w:cs="Calibri"/>
+                <w:b/>
+                <w:bCs/>
+                <w:color w:val="FFFFFF"/>
+                <w:sz w:val="20"/>
+                <w:szCs w:val="20"/>
+                <w:lang w:eastAsia="sv-SE"/>
+              </w:rPr>
+            </w:pPr>
+            <w:r>
+              <w:rPr>
+                <w:rFonts w:ascii="Calibri" w:eastAsia="Times New Roman" w:hAnsi="Calibri" w:cs="Calibri"/>
+                <w:b/>
+                <w:bCs/>
                 <w:color w:val="FFFFFF"/>
                 <w:sz w:val="20"/>
                 <w:szCs w:val="20"/>
@@ -2865,6 +2880,80 @@
             <w:tcBorders>
               <w:top w:val="nil"/>
               <w:left w:val="single" w:sz="4" w:space="0" w:color="FFFFFF"/>
+              <w:bottom w:val="single" w:sz="4" w:space="0" w:color="FFFFFF"/>
+              <w:right w:val="single" w:sz="4" w:space="0" w:color="FFFFFF"/>
+            </w:tcBorders>
+            <w:shd w:val="clear" w:color="000000" w:fill="808080"/>
+            <w:vAlign w:val="bottom"/>
+          </w:tcPr>
+          <w:p>
+            <w:pPr>
+              <w:spacing w:after="0" w:line="240" w:lineRule="auto"/>
+              <w:rPr>
+                <w:rFonts w:ascii="Calibri" w:eastAsia="Times New Roman" w:hAnsi="Calibri" w:cs="Calibri"/>
+                <w:color w:val="FFFFFF"/>
+                <w:sz w:val="20"/>
+                <w:szCs w:val="20"/>
+                <w:lang w:eastAsia="sv-SE"/>
+              </w:rPr>
+            </w:pPr>
+            <w:r>
+              <w:rPr>
+                <w:rFonts w:ascii="Calibri" w:eastAsia="Times New Roman" w:hAnsi="Calibri" w:cs="Calibri"/>
+                <w:color w:val="FFFFFF"/>
+                <w:sz w:val="20"/>
+                <w:szCs w:val="20"/>
+                <w:lang w:eastAsia="sv-SE"/>
+              </w:rPr>
+              <w:t xml:space="preserve">-          om API för login i </w:t>
+            </w:r>
+            <w:proofErr w:type="spellStart"/>
+            <w:r>
+              <w:rPr>
+                <w:rFonts w:ascii="Calibri" w:eastAsia="Times New Roman" w:hAnsi="Calibri" w:cs="Calibri"/>
+                <w:color w:val="FFFFFF"/>
+                <w:sz w:val="20"/>
+                <w:szCs w:val="20"/>
+                <w:lang w:eastAsia="sv-SE"/>
+              </w:rPr>
+              <w:t>backend</w:t>
+            </w:r>
+            <w:proofErr w:type="spellEnd"/>
+            <w:r>
+              <w:rPr>
+                <w:rFonts w:ascii="Calibri" w:eastAsia="Times New Roman" w:hAnsi="Calibri" w:cs="Calibri"/>
+                <w:color w:val="FFFFFF"/>
+                <w:sz w:val="20"/>
+                <w:szCs w:val="20"/>
+                <w:lang w:eastAsia="sv-SE"/>
+              </w:rPr>
+              <w:t xml:space="preserve"> är uppbyggd för att kunna hantera vidare påbyggnad för login i </w:t>
+            </w:r>
+            <w:proofErr w:type="spellStart"/>
+            <w:r>
+              <w:rPr>
+                <w:rFonts w:ascii="Calibri" w:eastAsia="Times New Roman" w:hAnsi="Calibri" w:cs="Calibri"/>
+                <w:color w:val="FFFFFF"/>
+                <w:sz w:val="20"/>
+                <w:szCs w:val="20"/>
+                <w:lang w:eastAsia="sv-SE"/>
+              </w:rPr>
+              <w:t>frontend</w:t>
+            </w:r>
+            <w:proofErr w:type="spellEnd"/>
+          </w:p>
+        </w:tc>
+      </w:tr>
+      <w:tr>
+        <w:trPr>
+          <w:trHeight w:val="294"/>
+        </w:trPr>
+        <w:tc>
+          <w:tcPr>
+            <w:tcW w:w="9029" w:type="dxa"/>
+            <w:tcBorders>
+              <w:top w:val="nil"/>
+              <w:left w:val="single" w:sz="4" w:space="0" w:color="FFFFFF"/>
               <w:bottom w:val="nil"/>
               <w:right w:val="single" w:sz="4" w:space="0" w:color="FFFFFF"/>
             </w:tcBorders>
@@ -2877,15 +2966,19 @@
               <w:spacing w:after="0" w:line="240" w:lineRule="auto"/>
               <w:rPr>
                 <w:rFonts w:ascii="Calibri" w:eastAsia="Times New Roman" w:hAnsi="Calibri" w:cs="Calibri"/>
-                <w:color w:val="FFFFFF"/>
-                <w:sz w:val="20"/>
-                <w:szCs w:val="20"/>
-                <w:lang w:eastAsia="sv-SE"/>
-              </w:rPr>
-            </w:pPr>
-            <w:r>
-              <w:rPr>
-                <w:rFonts w:ascii="Calibri" w:eastAsia="Times New Roman" w:hAnsi="Calibri" w:cs="Calibri"/>
+                <w:b/>
+                <w:bCs/>
+                <w:color w:val="FFFFFF"/>
+                <w:sz w:val="20"/>
+                <w:szCs w:val="20"/>
+                <w:lang w:eastAsia="sv-SE"/>
+              </w:rPr>
+            </w:pPr>
+            <w:r>
+              <w:rPr>
+                <w:rFonts w:ascii="Calibri" w:eastAsia="Times New Roman" w:hAnsi="Calibri" w:cs="Calibri"/>
+                <w:b/>
+                <w:bCs/>
                 <w:color w:val="FFFFFF"/>
                 <w:sz w:val="20"/>
                 <w:szCs w:val="20"/>
@@ -3060,6 +3153,7 @@
         </w:numPr>
       </w:pPr>
       <w:r>
+        <w:lastRenderedPageBreak/>
         <w:t xml:space="preserve">Gränssnittstestning: formulärflöde, </w:t>
       </w:r>
       <w:proofErr w:type="spellStart"/>
@@ -3076,7 +3170,6 @@
         <w:pStyle w:val="Rubrik1"/>
       </w:pPr>
       <w:r>
-        <w:lastRenderedPageBreak/>
         <w:t>Testverktyg</w:t>
       </w:r>
     </w:p>

</xml_diff>